<commit_message>
+ NavMesh extension * Updated / fixed / changed some stuff
</commit_message>
<xml_diff>
--- a/Files/Documents/Detailed Mechanics.docx
+++ b/Files/Documents/Detailed Mechanics.docx
@@ -43,7 +43,15 @@
     <w:p>
       <w:r>
         <w:tab/>
-        <w:t xml:space="preserve">- “Up” (W on keyboard and LeftJoystick-up) is </w:t>
+        <w:t xml:space="preserve">- “Up” (W on keyboard and </w:t>
+      </w:r>
+      <w:proofErr w:type="spellStart"/>
+      <w:r>
+        <w:t>LeftJoystick</w:t>
+      </w:r>
+      <w:proofErr w:type="spellEnd"/>
+      <w:r>
+        <w:t xml:space="preserve">-up) is </w:t>
       </w:r>
       <w:r>
         <w:rPr>
@@ -91,89 +99,126 @@
       </w:r>
       <w:r>
         <w:tab/>
-      </w:r>
-      <w:r>
-        <w:t>- Running = (hold down: keyboard: LShift, Gamepad: X) moves 2x default speed</w:t>
-      </w:r>
-    </w:p>
-    <w:p>
-      <w:r>
-        <w:tab/>
-      </w:r>
-      <w:r>
-        <w:tab/>
-        <w:t>- Crouch = (to</w:t>
-      </w:r>
-      <w:r>
-        <w:t xml:space="preserve">ggle: keyboard: C, Gamepad: LBumper) </w:t>
-      </w:r>
+        <w:t xml:space="preserve">- Running = (hold down: keyboard: </w:t>
+      </w:r>
+      <w:proofErr w:type="spellStart"/>
+      <w:r>
+        <w:t>LShift</w:t>
+      </w:r>
+      <w:proofErr w:type="spellEnd"/>
+      <w:r>
+        <w:t>, Gamepad: X) moves 2x default speed</w:t>
+      </w:r>
+    </w:p>
+    <w:p>
+      <w:r>
+        <w:tab/>
+      </w:r>
+      <w:r>
+        <w:tab/>
+        <w:t xml:space="preserve">- Crouch = (toggle: keyboard: C, Gamepad: </w:t>
+      </w:r>
+      <w:proofErr w:type="spellStart"/>
+      <w:r>
+        <w:t>LBumper</w:t>
+      </w:r>
+      <w:proofErr w:type="spellEnd"/>
+      <w:r>
+        <w:t xml:space="preserve">) </w:t>
+      </w:r>
+      <w:proofErr w:type="gramStart"/>
       <w:r>
         <w:rPr>
           <w:b/>
           <w:u w:val="single"/>
         </w:rPr>
-        <w:t>Only while not moving</w:t>
-      </w:r>
-    </w:p>
-    <w:p>
-      <w:r>
-        <w:tab/>
-      </w:r>
-      <w:r>
-        <w:tab/>
-        <w:t>- Sneak = (toggle: keyboard: C, Gamepad: LBumper</w:t>
+        <w:t>Only</w:t>
+      </w:r>
+      <w:proofErr w:type="gramEnd"/>
+      <w:r>
+        <w:rPr>
+          <w:b/>
+          <w:u w:val="single"/>
+        </w:rPr>
+        <w:t xml:space="preserve"> while not moving</w:t>
+      </w:r>
+    </w:p>
+    <w:p>
+      <w:r>
+        <w:tab/>
+      </w:r>
+      <w:r>
+        <w:tab/>
+        <w:t xml:space="preserve">- Sneak = (toggle: keyboard: C, Gamepad: </w:t>
+      </w:r>
+      <w:proofErr w:type="spellStart"/>
+      <w:r>
+        <w:t>LBumper</w:t>
+      </w:r>
+      <w:proofErr w:type="spellEnd"/>
+      <w:r>
+        <w:t>) moves 0.5x default speed</w:t>
+      </w:r>
+    </w:p>
+    <w:p>
+      <w:r>
+        <w:tab/>
+      </w:r>
+      <w:r>
+        <w:tab/>
+      </w:r>
+      <w:r>
+        <w:tab/>
+      </w:r>
+      <w:r>
+        <w:tab/>
+      </w:r>
+      <w:r>
+        <w:rPr>
+          <w:b/>
+          <w:u w:val="single"/>
+        </w:rPr>
+        <w:t xml:space="preserve">This button is a toggle (C and </w:t>
+      </w:r>
+      <w:proofErr w:type="spellStart"/>
+      <w:r>
+        <w:rPr>
+          <w:b/>
+          <w:u w:val="single"/>
+        </w:rPr>
+        <w:t>LBumper</w:t>
+      </w:r>
+      <w:proofErr w:type="spellEnd"/>
+      <w:r>
+        <w:rPr>
+          <w:b/>
+          <w:u w:val="single"/>
+        </w:rPr>
+        <w:t>)</w:t>
+      </w:r>
+    </w:p>
+    <w:p>
+      <w:r>
+        <w:tab/>
+      </w:r>
+      <w:r>
+        <w:tab/>
+        <w:t>- Slide = Running + Crouch (while still in motion)</w:t>
+      </w:r>
+    </w:p>
+    <w:p>
+      <w:r>
+        <w:tab/>
+      </w:r>
+      <w:r>
+        <w:tab/>
+        <w:t>- Jump = (hold down: keyboard: Space, Gamepad: A) will have to test for amount</w:t>
+      </w:r>
+      <w:r>
+        <w:t xml:space="preserve"> </w:t>
       </w:r>
       <w:bookmarkStart w:id="0" w:name="_GoBack"/>
       <w:bookmarkEnd w:id="0"/>
-      <w:r>
-        <w:t>) moves 0.5x default speed</w:t>
-      </w:r>
-    </w:p>
-    <w:p>
-      <w:r>
-        <w:tab/>
-      </w:r>
-      <w:r>
-        <w:tab/>
-      </w:r>
-      <w:r>
-        <w:tab/>
-      </w:r>
-      <w:r>
-        <w:tab/>
-      </w:r>
-      <w:r>
-        <w:rPr>
-          <w:b/>
-          <w:u w:val="single"/>
-        </w:rPr>
-        <w:t>This button is a toggl</w:t>
-      </w:r>
-      <w:r>
-        <w:rPr>
-          <w:b/>
-          <w:u w:val="single"/>
-        </w:rPr>
-        <w:t>e (C and LBumper)</w:t>
-      </w:r>
-    </w:p>
-    <w:p>
-      <w:r>
-        <w:tab/>
-      </w:r>
-      <w:r>
-        <w:tab/>
-        <w:t>- Slide = Running + Crouch (while still in motion)</w:t>
-      </w:r>
-    </w:p>
-    <w:p>
-      <w:r>
-        <w:tab/>
-      </w:r>
-      <w:r>
-        <w:tab/>
-        <w:t>- Jump = (hold down: keyboard: Space, Gamepad: A) will have to test for amount</w:t>
-      </w:r>
     </w:p>
     <w:p>
       <w:pPr>
@@ -184,7 +229,15 @@
         </w:rPr>
       </w:pPr>
       <w:r>
-        <w:t xml:space="preserve">   of jump </w:t>
+        <w:t xml:space="preserve">   </w:t>
+      </w:r>
+      <w:proofErr w:type="gramStart"/>
+      <w:r>
+        <w:t>of</w:t>
+      </w:r>
+      <w:proofErr w:type="gramEnd"/>
+      <w:r>
+        <w:t xml:space="preserve"> jump </w:t>
       </w:r>
       <w:r>
         <w:rPr>
@@ -210,28 +263,68 @@
         <w:tab/>
       </w:r>
       <w:r>
-        <w:t>- Grab = (hold down: keyboard: LCtrl, Gamepad: RTrigger) when moving objects</w:t>
-      </w:r>
-    </w:p>
-    <w:p>
-      <w:r>
-        <w:tab/>
-      </w:r>
-      <w:r>
-        <w:tab/>
-        <w:t xml:space="preserve">- Climb = (hold down: keyboard: LCtrl, Gamepad: RTrigger) when standing </w:t>
-      </w:r>
-    </w:p>
-    <w:p>
-      <w:r>
-        <w:tab/>
-      </w:r>
-      <w:r>
-        <w:tab/>
-      </w:r>
-      <w:r>
-        <w:tab/>
-        <w:t xml:space="preserve">    against or jumping against a climbable wall</w:t>
+        <w:t xml:space="preserve">- Grab = (hold down: keyboard: </w:t>
+      </w:r>
+      <w:proofErr w:type="spellStart"/>
+      <w:r>
+        <w:t>LCtrl</w:t>
+      </w:r>
+      <w:proofErr w:type="spellEnd"/>
+      <w:r>
+        <w:t xml:space="preserve">, Gamepad: </w:t>
+      </w:r>
+      <w:proofErr w:type="spellStart"/>
+      <w:r>
+        <w:t>RTrigger</w:t>
+      </w:r>
+      <w:proofErr w:type="spellEnd"/>
+      <w:r>
+        <w:t>) when moving objects</w:t>
+      </w:r>
+    </w:p>
+    <w:p>
+      <w:r>
+        <w:tab/>
+      </w:r>
+      <w:r>
+        <w:tab/>
+        <w:t xml:space="preserve">- Climb = (hold down: keyboard: </w:t>
+      </w:r>
+      <w:proofErr w:type="spellStart"/>
+      <w:r>
+        <w:t>LCtrl</w:t>
+      </w:r>
+      <w:proofErr w:type="spellEnd"/>
+      <w:r>
+        <w:t xml:space="preserve">, Gamepad: </w:t>
+      </w:r>
+      <w:proofErr w:type="spellStart"/>
+      <w:r>
+        <w:t>RTrigger</w:t>
+      </w:r>
+      <w:proofErr w:type="spellEnd"/>
+      <w:r>
+        <w:t xml:space="preserve">) when standing </w:t>
+      </w:r>
+    </w:p>
+    <w:p>
+      <w:r>
+        <w:tab/>
+      </w:r>
+      <w:r>
+        <w:tab/>
+      </w:r>
+      <w:r>
+        <w:tab/>
+        <w:t xml:space="preserve">    </w:t>
+      </w:r>
+      <w:proofErr w:type="gramStart"/>
+      <w:r>
+        <w:t>against</w:t>
+      </w:r>
+      <w:proofErr w:type="gramEnd"/>
+      <w:r>
+        <w:t xml:space="preserve"> or jumping against a climbable wall</w:t>
       </w:r>
     </w:p>
     <w:p/>
@@ -287,42 +380,60 @@
       </w:r>
       <w:r>
         <w:tab/>
-        <w:t xml:space="preserve">          180 degrees o</w:t>
-      </w:r>
-      <w:r>
-        <w:t>n the x-axis. Once flipped the player is un-</w:t>
-      </w:r>
-    </w:p>
-    <w:p>
-      <w:r>
-        <w:tab/>
-      </w:r>
-      <w:r>
-        <w:tab/>
-      </w:r>
-      <w:r>
-        <w:tab/>
-      </w:r>
-      <w:r>
-        <w:tab/>
-        <w:t xml:space="preserve">          parented form that floor (now the ceiling) and falls back to</w:t>
-      </w:r>
-      <w:r>
-        <w:tab/>
-      </w:r>
-    </w:p>
-    <w:p>
-      <w:r>
-        <w:t xml:space="preserve">                                                         the ground</w:t>
-      </w:r>
-    </w:p>
-    <w:p>
-      <w:r>
-        <w:tab/>
-        <w:t>- Flip Room 90 degrees = (keyboard: Q, Gamepad: B) when the player</w:t>
-      </w:r>
-      <w:r>
-        <w:t xml:space="preserve"> walks up to a </w:t>
+        <w:t xml:space="preserve">          </w:t>
+      </w:r>
+      <w:proofErr w:type="gramStart"/>
+      <w:r>
+        <w:t>180 degrees on the x-axis.</w:t>
+      </w:r>
+      <w:proofErr w:type="gramEnd"/>
+      <w:r>
+        <w:t xml:space="preserve"> Once flipped the player is un-</w:t>
+      </w:r>
+    </w:p>
+    <w:p>
+      <w:r>
+        <w:tab/>
+      </w:r>
+      <w:r>
+        <w:tab/>
+      </w:r>
+      <w:r>
+        <w:tab/>
+      </w:r>
+      <w:r>
+        <w:tab/>
+        <w:t xml:space="preserve">          </w:t>
+      </w:r>
+      <w:proofErr w:type="gramStart"/>
+      <w:r>
+        <w:t>parented</w:t>
+      </w:r>
+      <w:proofErr w:type="gramEnd"/>
+      <w:r>
+        <w:t xml:space="preserve"> form that floor (now the ceiling) and falls back to</w:t>
+      </w:r>
+      <w:r>
+        <w:tab/>
+      </w:r>
+    </w:p>
+    <w:p>
+      <w:r>
+        <w:t xml:space="preserve">                                                         </w:t>
+      </w:r>
+      <w:proofErr w:type="gramStart"/>
+      <w:r>
+        <w:t>the</w:t>
+      </w:r>
+      <w:proofErr w:type="gramEnd"/>
+      <w:r>
+        <w:t xml:space="preserve"> ground</w:t>
+      </w:r>
+    </w:p>
+    <w:p>
+      <w:r>
+        <w:tab/>
+        <w:t xml:space="preserve">- Flip Room 90 degrees = (keyboard: Q, Gamepad: B) when the player walks up to a </w:t>
       </w:r>
       <w:r>
         <w:br/>
@@ -338,25 +449,41 @@
       </w:r>
       <w:r>
         <w:tab/>
-        <w:t xml:space="preserve">       “flippable” wall and press the button, the room flips 90 </w:t>
-      </w:r>
-      <w:r>
-        <w:tab/>
-      </w:r>
-    </w:p>
-    <w:p>
-      <w:r>
-        <w:tab/>
-      </w:r>
-      <w:r>
-        <w:tab/>
-      </w:r>
-      <w:r>
-        <w:tab/>
-      </w:r>
-      <w:r>
-        <w:tab/>
-        <w:t xml:space="preserve">       degrees on the x-axis making that wall the new floor</w:t>
+        <w:t xml:space="preserve">       “</w:t>
+      </w:r>
+      <w:proofErr w:type="spellStart"/>
+      <w:r>
+        <w:t>flippable</w:t>
+      </w:r>
+      <w:proofErr w:type="spellEnd"/>
+      <w:r>
+        <w:t xml:space="preserve">” wall and press the button, the room flips 90 </w:t>
+      </w:r>
+      <w:r>
+        <w:tab/>
+      </w:r>
+    </w:p>
+    <w:p>
+      <w:r>
+        <w:tab/>
+      </w:r>
+      <w:r>
+        <w:tab/>
+      </w:r>
+      <w:r>
+        <w:tab/>
+      </w:r>
+      <w:r>
+        <w:tab/>
+        <w:t xml:space="preserve">       </w:t>
+      </w:r>
+      <w:proofErr w:type="gramStart"/>
+      <w:r>
+        <w:t>degrees</w:t>
+      </w:r>
+      <w:proofErr w:type="gramEnd"/>
+      <w:r>
+        <w:t xml:space="preserve"> on the x-axis making that wall the new floor</w:t>
       </w:r>
     </w:p>
     <w:p/>
@@ -389,19 +516,34 @@
         <w:tab/>
       </w:r>
       <w:r>
-        <w:t>- Interaction = (keyboard: E, Gamepad: A) when in range of an “interactible” (NPC, sign)</w:t>
-      </w:r>
-    </w:p>
-    <w:p>
-      <w:r>
-        <w:tab/>
-      </w:r>
-      <w:r>
-        <w:tab/>
-      </w:r>
-      <w:r>
-        <w:tab/>
-        <w:t xml:space="preserve">start dialogue </w:t>
+        <w:t>- Interaction = (keyboard: E, Gamepad: A) when in range of an “</w:t>
+      </w:r>
+      <w:proofErr w:type="spellStart"/>
+      <w:r>
+        <w:t>interactible</w:t>
+      </w:r>
+      <w:proofErr w:type="spellEnd"/>
+      <w:r>
+        <w:t>” (NPC, sign)</w:t>
+      </w:r>
+    </w:p>
+    <w:p>
+      <w:r>
+        <w:tab/>
+      </w:r>
+      <w:r>
+        <w:tab/>
+      </w:r>
+      <w:r>
+        <w:tab/>
+      </w:r>
+      <w:proofErr w:type="gramStart"/>
+      <w:r>
+        <w:t>start</w:t>
+      </w:r>
+      <w:proofErr w:type="gramEnd"/>
+      <w:r>
+        <w:t xml:space="preserve"> dialogue </w:t>
       </w:r>
       <w:r>
         <w:rPr>
@@ -442,10 +584,7 @@
     <w:p>
       <w:r>
         <w:tab/>
-        <w:t>- A</w:t>
-      </w:r>
-      <w:r>
-        <w:t>djustable offset on trigger and smooth movement to that new transform</w:t>
+        <w:t>- Adjustable offset on trigger and smooth movement to that new transform</w:t>
       </w:r>
     </w:p>
     <w:p>

</xml_diff>